<commit_message>
SAP updated (title) + formatting office online
</commit_message>
<xml_diff>
--- a/report/SAP_analise_dados_JF_2021-v01.docx
+++ b/report/SAP_analise_dados_JF_2021-v01.docx
@@ -7,7 +7,7 @@
         <w:pStyle w:val="Ttulo"/>
       </w:pPr>
       <w:r>
-        <w:t>Statistical Analysis Plan for Time until implant failure in a knee prosthesis sub-population of the Helios Klinikum Berlin-Buch hospitals</w:t>
+        <w:t>Statistical Analysis Plan for Implant failure rates in a knee prosthesis sub-population of the Helios Klinikum Berlin-Buch hospitals</w:t>
       </w:r>
     </w:p>
     <w:p>
@@ -58,7 +58,7 @@
         <w:t xml:space="preserve"> 2021-05-16</w:t>
       </w:r>
     </w:p>
-    <w:bookmarkStart w:id="0" w:name="_Toc72074846" w:displacedByCustomXml="next"/>
+    <w:bookmarkStart w:id="0" w:name="_Toc73722742" w:displacedByCustomXml="next"/>
     <w:sdt>
       <w:sdtPr>
         <w:rPr>
@@ -68,7 +68,7 @@
           <w:szCs w:val="22"/>
           <w:lang w:eastAsia="en-US"/>
         </w:rPr>
-        <w:id w:val="1751839325"/>
+        <w:id w:val="664271202"/>
         <w:docPartObj>
           <w:docPartGallery w:val="Table of Contents"/>
           <w:docPartUnique/>
@@ -97,7 +97,7 @@
               <w:caps w:val="0"/>
               <w:noProof/>
               <w:sz w:val="22"/>
-              <w:lang w:val="es-ES" w:eastAsia="ja-JP"/>
+              <w:lang w:eastAsia="ja-JP"/>
             </w:rPr>
           </w:pPr>
           <w:r>
@@ -109,7 +109,7 @@
           <w:r>
             <w:fldChar w:fldCharType="separate"/>
           </w:r>
-          <w:hyperlink w:anchor="_Toc72074846" w:history="1">
+          <w:hyperlink w:anchor="_Toc73722742" w:history="1">
             <w:r>
               <w:rPr>
                 <w:rStyle w:val="Hyperlink"/>
@@ -147,7 +147,7 @@
                 <w:noProof/>
                 <w:webHidden/>
               </w:rPr>
-              <w:instrText>PAGEREF _Toc72074846 \h</w:instrText>
+              <w:instrText>PAGEREF _Toc73722742 \h</w:instrText>
             </w:r>
             <w:r>
               <w:rPr>
@@ -201,10 +201,10 @@
               <w:caps w:val="0"/>
               <w:noProof/>
               <w:sz w:val="22"/>
-              <w:lang w:val="es-ES" w:eastAsia="ja-JP"/>
+              <w:lang w:eastAsia="ja-JP"/>
             </w:rPr>
           </w:pPr>
-          <w:hyperlink w:anchor="_Toc72074847" w:history="1">
+          <w:hyperlink w:anchor="_Toc73722743" w:history="1">
             <w:r>
               <w:rPr>
                 <w:rStyle w:val="Hyperlink"/>
@@ -220,7 +220,7 @@
                 <w:caps w:val="0"/>
                 <w:noProof/>
                 <w:sz w:val="22"/>
-                <w:lang w:val="es-ES" w:eastAsia="ja-JP"/>
+                <w:lang w:eastAsia="ja-JP"/>
               </w:rPr>
               <w:tab/>
             </w:r>
@@ -261,7 +261,7 @@
                 <w:noProof/>
                 <w:webHidden/>
               </w:rPr>
-              <w:instrText>PAGEREF _Toc72074847 \h</w:instrText>
+              <w:instrText>PAGEREF _Toc73722743 \h</w:instrText>
             </w:r>
             <w:r>
               <w:rPr>
@@ -315,10 +315,10 @@
               <w:caps w:val="0"/>
               <w:noProof/>
               <w:sz w:val="22"/>
-              <w:lang w:val="es-ES" w:eastAsia="ja-JP"/>
+              <w:lang w:eastAsia="ja-JP"/>
             </w:rPr>
           </w:pPr>
-          <w:hyperlink w:anchor="_Toc72074848" w:history="1">
+          <w:hyperlink w:anchor="_Toc73722744" w:history="1">
             <w:r>
               <w:rPr>
                 <w:rStyle w:val="Hyperlink"/>
@@ -334,7 +334,7 @@
                 <w:caps w:val="0"/>
                 <w:noProof/>
                 <w:sz w:val="22"/>
-                <w:lang w:val="es-ES" w:eastAsia="ja-JP"/>
+                <w:lang w:eastAsia="ja-JP"/>
               </w:rPr>
               <w:tab/>
             </w:r>
@@ -375,7 +375,7 @@
                 <w:noProof/>
                 <w:webHidden/>
               </w:rPr>
-              <w:instrText>PAGEREF _Toc72074848 \h</w:instrText>
+              <w:instrText>PAGEREF _Toc73722744 \h</w:instrText>
             </w:r>
             <w:r>
               <w:rPr>
@@ -428,10 +428,10 @@
               <w:b w:val="0"/>
               <w:noProof/>
               <w:sz w:val="22"/>
-              <w:lang w:val="es-ES" w:eastAsia="ja-JP"/>
+              <w:lang w:eastAsia="ja-JP"/>
             </w:rPr>
           </w:pPr>
-          <w:hyperlink w:anchor="_Toc72074849" w:history="1">
+          <w:hyperlink w:anchor="_Toc73722745" w:history="1">
             <w:r>
               <w:rPr>
                 <w:rStyle w:val="Hyperlink"/>
@@ -446,7 +446,7 @@
                 <w:b w:val="0"/>
                 <w:noProof/>
                 <w:sz w:val="22"/>
-                <w:lang w:val="es-ES" w:eastAsia="ja-JP"/>
+                <w:lang w:eastAsia="ja-JP"/>
               </w:rPr>
               <w:tab/>
             </w:r>
@@ -487,7 +487,7 @@
                 <w:noProof/>
                 <w:webHidden/>
               </w:rPr>
-              <w:instrText>PAGEREF _Toc72074849 \h</w:instrText>
+              <w:instrText>PAGEREF _Toc73722745 \h</w:instrText>
             </w:r>
             <w:r>
               <w:rPr>
@@ -540,10 +540,10 @@
               <w:b w:val="0"/>
               <w:noProof/>
               <w:sz w:val="22"/>
-              <w:lang w:val="es-ES" w:eastAsia="ja-JP"/>
+              <w:lang w:eastAsia="ja-JP"/>
             </w:rPr>
           </w:pPr>
-          <w:hyperlink w:anchor="_Toc72074850" w:history="1">
+          <w:hyperlink w:anchor="_Toc73722746" w:history="1">
             <w:r>
               <w:rPr>
                 <w:rStyle w:val="Hyperlink"/>
@@ -558,7 +558,7 @@
                 <w:b w:val="0"/>
                 <w:noProof/>
                 <w:sz w:val="22"/>
-                <w:lang w:val="es-ES" w:eastAsia="ja-JP"/>
+                <w:lang w:eastAsia="ja-JP"/>
               </w:rPr>
               <w:tab/>
             </w:r>
@@ -599,7 +599,7 @@
                 <w:noProof/>
                 <w:webHidden/>
               </w:rPr>
-              <w:instrText>PAGEREF _Toc72074850 \h</w:instrText>
+              <w:instrText>PAGEREF _Toc73722746 \h</w:instrText>
             </w:r>
             <w:r>
               <w:rPr>
@@ -652,10 +652,10 @@
               <w:b w:val="0"/>
               <w:noProof/>
               <w:sz w:val="22"/>
-              <w:lang w:val="es-ES" w:eastAsia="ja-JP"/>
+              <w:lang w:eastAsia="ja-JP"/>
             </w:rPr>
           </w:pPr>
-          <w:hyperlink w:anchor="_Toc72074851" w:history="1">
+          <w:hyperlink w:anchor="_Toc73722747" w:history="1">
             <w:r>
               <w:rPr>
                 <w:rStyle w:val="Hyperlink"/>
@@ -670,7 +670,7 @@
                 <w:b w:val="0"/>
                 <w:noProof/>
                 <w:sz w:val="22"/>
-                <w:lang w:val="es-ES" w:eastAsia="ja-JP"/>
+                <w:lang w:eastAsia="ja-JP"/>
               </w:rPr>
               <w:tab/>
             </w:r>
@@ -711,7 +711,7 @@
                 <w:noProof/>
                 <w:webHidden/>
               </w:rPr>
-              <w:instrText>PAGEREF _Toc72074851 \h</w:instrText>
+              <w:instrText>PAGEREF _Toc73722747 \h</w:instrText>
             </w:r>
             <w:r>
               <w:rPr>
@@ -765,10 +765,10 @@
               <w:caps w:val="0"/>
               <w:noProof/>
               <w:sz w:val="22"/>
-              <w:lang w:val="es-ES" w:eastAsia="ja-JP"/>
+              <w:lang w:eastAsia="ja-JP"/>
             </w:rPr>
           </w:pPr>
-          <w:hyperlink w:anchor="_Toc72074852" w:history="1">
+          <w:hyperlink w:anchor="_Toc73722748" w:history="1">
             <w:r>
               <w:rPr>
                 <w:rStyle w:val="Hyperlink"/>
@@ -784,7 +784,7 @@
                 <w:caps w:val="0"/>
                 <w:noProof/>
                 <w:sz w:val="22"/>
-                <w:lang w:val="es-ES" w:eastAsia="ja-JP"/>
+                <w:lang w:eastAsia="ja-JP"/>
               </w:rPr>
               <w:tab/>
             </w:r>
@@ -825,7 +825,7 @@
                 <w:noProof/>
                 <w:webHidden/>
               </w:rPr>
-              <w:instrText>PAGEREF _Toc72074852 \h</w:instrText>
+              <w:instrText>PAGEREF _Toc73722748 \h</w:instrText>
             </w:r>
             <w:r>
               <w:rPr>
@@ -879,10 +879,10 @@
               <w:caps w:val="0"/>
               <w:noProof/>
               <w:sz w:val="22"/>
-              <w:lang w:val="es-ES" w:eastAsia="ja-JP"/>
+              <w:lang w:eastAsia="ja-JP"/>
             </w:rPr>
           </w:pPr>
-          <w:hyperlink w:anchor="_Toc72074853" w:history="1">
+          <w:hyperlink w:anchor="_Toc73722749" w:history="1">
             <w:r>
               <w:rPr>
                 <w:rStyle w:val="Hyperlink"/>
@@ -898,7 +898,7 @@
                 <w:caps w:val="0"/>
                 <w:noProof/>
                 <w:sz w:val="22"/>
-                <w:lang w:val="es-ES" w:eastAsia="ja-JP"/>
+                <w:lang w:eastAsia="ja-JP"/>
               </w:rPr>
               <w:tab/>
             </w:r>
@@ -939,7 +939,7 @@
                 <w:noProof/>
                 <w:webHidden/>
               </w:rPr>
-              <w:instrText>PAGEREF _Toc72074853 \h</w:instrText>
+              <w:instrText>PAGEREF _Toc73722749 \h</w:instrText>
             </w:r>
             <w:r>
               <w:rPr>
@@ -992,10 +992,10 @@
               <w:b w:val="0"/>
               <w:noProof/>
               <w:sz w:val="22"/>
-              <w:lang w:val="es-ES" w:eastAsia="ja-JP"/>
+              <w:lang w:eastAsia="ja-JP"/>
             </w:rPr>
           </w:pPr>
-          <w:hyperlink w:anchor="_Toc72074854" w:history="1">
+          <w:hyperlink w:anchor="_Toc73722750" w:history="1">
             <w:r>
               <w:rPr>
                 <w:rStyle w:val="Hyperlink"/>
@@ -1010,7 +1010,7 @@
                 <w:b w:val="0"/>
                 <w:noProof/>
                 <w:sz w:val="22"/>
-                <w:lang w:val="es-ES" w:eastAsia="ja-JP"/>
+                <w:lang w:eastAsia="ja-JP"/>
               </w:rPr>
               <w:tab/>
             </w:r>
@@ -1051,7 +1051,7 @@
                 <w:noProof/>
                 <w:webHidden/>
               </w:rPr>
-              <w:instrText>PAGEREF _Toc72074854 \h</w:instrText>
+              <w:instrText>PAGEREF _Toc73722750 \h</w:instrText>
             </w:r>
             <w:r>
               <w:rPr>
@@ -1104,10 +1104,10 @@
               <w:b w:val="0"/>
               <w:noProof/>
               <w:sz w:val="22"/>
-              <w:lang w:val="es-ES" w:eastAsia="ja-JP"/>
+              <w:lang w:eastAsia="ja-JP"/>
             </w:rPr>
           </w:pPr>
-          <w:hyperlink w:anchor="_Toc72074855" w:history="1">
+          <w:hyperlink w:anchor="_Toc73722751" w:history="1">
             <w:r>
               <w:rPr>
                 <w:rStyle w:val="Hyperlink"/>
@@ -1122,7 +1122,7 @@
                 <w:b w:val="0"/>
                 <w:noProof/>
                 <w:sz w:val="22"/>
-                <w:lang w:val="es-ES" w:eastAsia="ja-JP"/>
+                <w:lang w:eastAsia="ja-JP"/>
               </w:rPr>
               <w:tab/>
             </w:r>
@@ -1163,7 +1163,7 @@
                 <w:noProof/>
                 <w:webHidden/>
               </w:rPr>
-              <w:instrText>PAGEREF _Toc72074855 \h</w:instrText>
+              <w:instrText>PAGEREF _Toc73722751 \h</w:instrText>
             </w:r>
             <w:r>
               <w:rPr>
@@ -1217,10 +1217,10 @@
               <w:caps w:val="0"/>
               <w:noProof/>
               <w:sz w:val="22"/>
-              <w:lang w:val="es-ES" w:eastAsia="ja-JP"/>
+              <w:lang w:eastAsia="ja-JP"/>
             </w:rPr>
           </w:pPr>
-          <w:hyperlink w:anchor="_Toc72074856" w:history="1">
+          <w:hyperlink w:anchor="_Toc73722752" w:history="1">
             <w:r>
               <w:rPr>
                 <w:rStyle w:val="Hyperlink"/>
@@ -1236,7 +1236,7 @@
                 <w:caps w:val="0"/>
                 <w:noProof/>
                 <w:sz w:val="22"/>
-                <w:lang w:val="es-ES" w:eastAsia="ja-JP"/>
+                <w:lang w:eastAsia="ja-JP"/>
               </w:rPr>
               <w:tab/>
             </w:r>
@@ -1277,7 +1277,7 @@
                 <w:noProof/>
                 <w:webHidden/>
               </w:rPr>
-              <w:instrText>PAGEREF _Toc72074856 \h</w:instrText>
+              <w:instrText>PAGEREF _Toc73722752 \h</w:instrText>
             </w:r>
             <w:r>
               <w:rPr>
@@ -1330,10 +1330,10 @@
               <w:b w:val="0"/>
               <w:noProof/>
               <w:sz w:val="22"/>
-              <w:lang w:val="es-ES" w:eastAsia="ja-JP"/>
+              <w:lang w:eastAsia="ja-JP"/>
             </w:rPr>
           </w:pPr>
-          <w:hyperlink w:anchor="_Toc72074857" w:history="1">
+          <w:hyperlink w:anchor="_Toc73722753" w:history="1">
             <w:r>
               <w:rPr>
                 <w:rStyle w:val="Hyperlink"/>
@@ -1348,7 +1348,7 @@
                 <w:b w:val="0"/>
                 <w:noProof/>
                 <w:sz w:val="22"/>
-                <w:lang w:val="es-ES" w:eastAsia="ja-JP"/>
+                <w:lang w:eastAsia="ja-JP"/>
               </w:rPr>
               <w:tab/>
             </w:r>
@@ -1389,7 +1389,7 @@
                 <w:noProof/>
                 <w:webHidden/>
               </w:rPr>
-              <w:instrText>PAGEREF _Toc72074857 \h</w:instrText>
+              <w:instrText>PAGEREF _Toc73722753 \h</w:instrText>
             </w:r>
             <w:r>
               <w:rPr>
@@ -1442,10 +1442,10 @@
               <w:b w:val="0"/>
               <w:noProof/>
               <w:sz w:val="22"/>
-              <w:lang w:val="es-ES" w:eastAsia="ja-JP"/>
+              <w:lang w:eastAsia="ja-JP"/>
             </w:rPr>
           </w:pPr>
-          <w:hyperlink w:anchor="_Toc72074858" w:history="1">
+          <w:hyperlink w:anchor="_Toc73722754" w:history="1">
             <w:r>
               <w:rPr>
                 <w:rStyle w:val="Hyperlink"/>
@@ -1460,7 +1460,7 @@
                 <w:b w:val="0"/>
                 <w:noProof/>
                 <w:sz w:val="22"/>
-                <w:lang w:val="es-ES" w:eastAsia="ja-JP"/>
+                <w:lang w:eastAsia="ja-JP"/>
               </w:rPr>
               <w:tab/>
             </w:r>
@@ -1501,7 +1501,7 @@
                 <w:noProof/>
                 <w:webHidden/>
               </w:rPr>
-              <w:instrText>PAGEREF _Toc72074858 \h</w:instrText>
+              <w:instrText>PAGEREF _Toc73722754 \h</w:instrText>
             </w:r>
             <w:r>
               <w:rPr>
@@ -1554,10 +1554,10 @@
               <w:b w:val="0"/>
               <w:noProof/>
               <w:sz w:val="22"/>
-              <w:lang w:val="es-ES" w:eastAsia="ja-JP"/>
+              <w:lang w:eastAsia="ja-JP"/>
             </w:rPr>
           </w:pPr>
-          <w:hyperlink w:anchor="_Toc72074859" w:history="1">
+          <w:hyperlink w:anchor="_Toc73722755" w:history="1">
             <w:r>
               <w:rPr>
                 <w:rStyle w:val="Hyperlink"/>
@@ -1572,7 +1572,7 @@
                 <w:b w:val="0"/>
                 <w:noProof/>
                 <w:sz w:val="22"/>
-                <w:lang w:val="es-ES" w:eastAsia="ja-JP"/>
+                <w:lang w:eastAsia="ja-JP"/>
               </w:rPr>
               <w:tab/>
             </w:r>
@@ -1613,7 +1613,7 @@
                 <w:noProof/>
                 <w:webHidden/>
               </w:rPr>
-              <w:instrText>PAGEREF _Toc72074859 \h</w:instrText>
+              <w:instrText>PAGEREF _Toc73722755 \h</w:instrText>
             </w:r>
             <w:r>
               <w:rPr>
@@ -1666,10 +1666,10 @@
               <w:b w:val="0"/>
               <w:noProof/>
               <w:sz w:val="22"/>
-              <w:lang w:val="es-ES" w:eastAsia="ja-JP"/>
+              <w:lang w:eastAsia="ja-JP"/>
             </w:rPr>
           </w:pPr>
-          <w:hyperlink w:anchor="_Toc72074860" w:history="1">
+          <w:hyperlink w:anchor="_Toc73722756" w:history="1">
             <w:r>
               <w:rPr>
                 <w:rStyle w:val="Hyperlink"/>
@@ -1684,7 +1684,7 @@
                 <w:b w:val="0"/>
                 <w:noProof/>
                 <w:sz w:val="22"/>
-                <w:lang w:val="es-ES" w:eastAsia="ja-JP"/>
+                <w:lang w:eastAsia="ja-JP"/>
               </w:rPr>
               <w:tab/>
             </w:r>
@@ -1725,7 +1725,7 @@
                 <w:noProof/>
                 <w:webHidden/>
               </w:rPr>
-              <w:instrText>PAGEREF _Toc72074860 \h</w:instrText>
+              <w:instrText>PAGEREF _Toc73722756 \h</w:instrText>
             </w:r>
             <w:r>
               <w:rPr>
@@ -1778,10 +1778,10 @@
               <w:b w:val="0"/>
               <w:noProof/>
               <w:sz w:val="22"/>
-              <w:lang w:val="es-ES" w:eastAsia="ja-JP"/>
+              <w:lang w:eastAsia="ja-JP"/>
             </w:rPr>
           </w:pPr>
-          <w:hyperlink w:anchor="_Toc72074861" w:history="1">
+          <w:hyperlink w:anchor="_Toc73722757" w:history="1">
             <w:r>
               <w:rPr>
                 <w:rStyle w:val="Hyperlink"/>
@@ -1796,7 +1796,7 @@
                 <w:b w:val="0"/>
                 <w:noProof/>
                 <w:sz w:val="22"/>
-                <w:lang w:val="es-ES" w:eastAsia="ja-JP"/>
+                <w:lang w:eastAsia="ja-JP"/>
               </w:rPr>
               <w:tab/>
             </w:r>
@@ -1837,7 +1837,7 @@
                 <w:noProof/>
                 <w:webHidden/>
               </w:rPr>
-              <w:instrText>PAGEREF _Toc72074861 \h</w:instrText>
+              <w:instrText>PAGEREF _Toc73722757 \h</w:instrText>
             </w:r>
             <w:r>
               <w:rPr>
@@ -1866,7 +1866,7 @@
                 <w:noProof/>
                 <w:webHidden/>
               </w:rPr>
-              <w:t>6</w:t>
+              <w:t>5</w:t>
             </w:r>
             <w:r>
               <w:rPr>
@@ -1890,10 +1890,10 @@
               <w:b w:val="0"/>
               <w:noProof/>
               <w:sz w:val="22"/>
-              <w:lang w:val="es-ES" w:eastAsia="ja-JP"/>
+              <w:lang w:eastAsia="ja-JP"/>
             </w:rPr>
           </w:pPr>
-          <w:hyperlink w:anchor="_Toc72074862" w:history="1">
+          <w:hyperlink w:anchor="_Toc73722758" w:history="1">
             <w:r>
               <w:rPr>
                 <w:rStyle w:val="Hyperlink"/>
@@ -1908,7 +1908,7 @@
                 <w:b w:val="0"/>
                 <w:noProof/>
                 <w:sz w:val="22"/>
-                <w:lang w:val="es-ES" w:eastAsia="ja-JP"/>
+                <w:lang w:eastAsia="ja-JP"/>
               </w:rPr>
               <w:tab/>
             </w:r>
@@ -1949,7 +1949,7 @@
                 <w:noProof/>
                 <w:webHidden/>
               </w:rPr>
-              <w:instrText>PAGEREF _Toc72074862 \h</w:instrText>
+              <w:instrText>PAGEREF _Toc73722758 \h</w:instrText>
             </w:r>
             <w:r>
               <w:rPr>
@@ -2002,10 +2002,10 @@
               <w:b w:val="0"/>
               <w:noProof/>
               <w:sz w:val="22"/>
-              <w:lang w:val="es-ES" w:eastAsia="ja-JP"/>
+              <w:lang w:eastAsia="ja-JP"/>
             </w:rPr>
           </w:pPr>
-          <w:hyperlink w:anchor="_Toc72074863" w:history="1">
+          <w:hyperlink w:anchor="_Toc73722759" w:history="1">
             <w:r>
               <w:rPr>
                 <w:rStyle w:val="Hyperlink"/>
@@ -2020,7 +2020,7 @@
                 <w:b w:val="0"/>
                 <w:noProof/>
                 <w:sz w:val="22"/>
-                <w:lang w:val="es-ES" w:eastAsia="ja-JP"/>
+                <w:lang w:eastAsia="ja-JP"/>
               </w:rPr>
               <w:tab/>
             </w:r>
@@ -2061,7 +2061,7 @@
                 <w:noProof/>
                 <w:webHidden/>
               </w:rPr>
-              <w:instrText>PAGEREF _Toc72074863 \h</w:instrText>
+              <w:instrText>PAGEREF _Toc73722759 \h</w:instrText>
             </w:r>
             <w:r>
               <w:rPr>
@@ -2115,10 +2115,10 @@
               <w:caps w:val="0"/>
               <w:noProof/>
               <w:sz w:val="22"/>
-              <w:lang w:val="es-ES" w:eastAsia="ja-JP"/>
+              <w:lang w:eastAsia="ja-JP"/>
             </w:rPr>
           </w:pPr>
-          <w:hyperlink w:anchor="_Toc72074864" w:history="1">
+          <w:hyperlink w:anchor="_Toc73722760" w:history="1">
             <w:r>
               <w:rPr>
                 <w:rStyle w:val="Hyperlink"/>
@@ -2134,7 +2134,7 @@
                 <w:caps w:val="0"/>
                 <w:noProof/>
                 <w:sz w:val="22"/>
-                <w:lang w:val="es-ES" w:eastAsia="ja-JP"/>
+                <w:lang w:eastAsia="ja-JP"/>
               </w:rPr>
               <w:tab/>
             </w:r>
@@ -2175,7 +2175,7 @@
                 <w:noProof/>
                 <w:webHidden/>
               </w:rPr>
-              <w:instrText>PAGEREF _Toc72074864 \h</w:instrText>
+              <w:instrText>PAGEREF _Toc73722760 \h</w:instrText>
             </w:r>
             <w:r>
               <w:rPr>
@@ -2229,10 +2229,10 @@
               <w:caps w:val="0"/>
               <w:noProof/>
               <w:sz w:val="22"/>
-              <w:lang w:val="es-ES" w:eastAsia="ja-JP"/>
+              <w:lang w:eastAsia="ja-JP"/>
             </w:rPr>
           </w:pPr>
-          <w:hyperlink w:anchor="_Toc72074865" w:history="1">
+          <w:hyperlink w:anchor="_Toc73722761" w:history="1">
             <w:r>
               <w:rPr>
                 <w:rStyle w:val="Hyperlink"/>
@@ -2248,7 +2248,7 @@
                 <w:caps w:val="0"/>
                 <w:noProof/>
                 <w:sz w:val="22"/>
-                <w:lang w:val="es-ES" w:eastAsia="ja-JP"/>
+                <w:lang w:eastAsia="ja-JP"/>
               </w:rPr>
               <w:tab/>
             </w:r>
@@ -2289,7 +2289,7 @@
                 <w:noProof/>
                 <w:webHidden/>
               </w:rPr>
-              <w:instrText>PAGEREF _Toc72074865 \h</w:instrText>
+              <w:instrText>PAGEREF _Toc73722761 \h</w:instrText>
             </w:r>
             <w:r>
               <w:rPr>
@@ -2343,10 +2343,10 @@
               <w:caps w:val="0"/>
               <w:noProof/>
               <w:sz w:val="22"/>
-              <w:lang w:val="es-ES" w:eastAsia="ja-JP"/>
+              <w:lang w:eastAsia="ja-JP"/>
             </w:rPr>
           </w:pPr>
-          <w:hyperlink w:anchor="_Toc72074866" w:history="1">
+          <w:hyperlink w:anchor="_Toc73722762" w:history="1">
             <w:r>
               <w:rPr>
                 <w:rStyle w:val="Hyperlink"/>
@@ -2362,7 +2362,7 @@
                 <w:caps w:val="0"/>
                 <w:noProof/>
                 <w:sz w:val="22"/>
-                <w:lang w:val="es-ES" w:eastAsia="ja-JP"/>
+                <w:lang w:eastAsia="ja-JP"/>
               </w:rPr>
               <w:tab/>
             </w:r>
@@ -2403,7 +2403,7 @@
                 <w:noProof/>
                 <w:webHidden/>
               </w:rPr>
-              <w:instrText>PAGEREF _Toc72074866 \h</w:instrText>
+              <w:instrText>PAGEREF _Toc73722762 \h</w:instrText>
             </w:r>
             <w:r>
               <w:rPr>
@@ -2453,7 +2453,7 @@
     </w:sdt>
     <w:p>
       <w:r>
-        <w:pict w14:anchorId="1B89E96B">
+        <w:pict w14:anchorId="2F5CD857">
           <v:rect id="_x0000_i1025" style="width:0;height:1.5pt" o:hralign="center" o:hrstd="t" o:hr="t"/>
         </w:pict>
       </w:r>
@@ -2470,12 +2470,12 @@
     <w:tbl>
       <w:tblPr>
         <w:tblStyle w:val="NormalTable0"/>
-        <w:tblW w:w="9750" w:type="dxa"/>
+        <w:tblW w:w="3040" w:type="dxa"/>
         <w:tblLook w:val="0020" w:firstRow="1" w:lastRow="0" w:firstColumn="0" w:lastColumn="0" w:noHBand="0" w:noVBand="0"/>
       </w:tblPr>
       <w:tblGrid>
-        <w:gridCol w:w="945"/>
-        <w:gridCol w:w="8805"/>
+        <w:gridCol w:w="1520"/>
+        <w:gridCol w:w="1520"/>
       </w:tblGrid>
       <w:tr>
         <w:trPr>
@@ -2483,11 +2483,12 @@
         </w:trPr>
         <w:tc>
           <w:tcPr>
-            <w:tcW w:w="945" w:type="dxa"/>
+            <w:tcW w:w="1520" w:type="dxa"/>
+            <w:vAlign w:val="center"/>
           </w:tcPr>
           <w:p>
             <w:pPr>
-              <w:jc w:val="left"/>
+              <w:jc w:val="center"/>
             </w:pPr>
             <w:r>
               <w:t>Version</w:t>
@@ -2496,11 +2497,12 @@
         </w:tc>
         <w:tc>
           <w:tcPr>
-            <w:tcW w:w="8805" w:type="dxa"/>
+            <w:tcW w:w="1520" w:type="dxa"/>
+            <w:vAlign w:val="center"/>
           </w:tcPr>
           <w:p>
             <w:pPr>
-              <w:jc w:val="left"/>
+              <w:jc w:val="center"/>
             </w:pPr>
             <w:r>
               <w:t>Alterations</w:t>
@@ -2511,11 +2513,12 @@
       <w:tr>
         <w:tc>
           <w:tcPr>
-            <w:tcW w:w="945" w:type="dxa"/>
+            <w:tcW w:w="1520" w:type="dxa"/>
+            <w:vAlign w:val="center"/>
           </w:tcPr>
           <w:p>
             <w:pPr>
-              <w:jc w:val="left"/>
+              <w:jc w:val="center"/>
             </w:pPr>
             <w:r>
               <w:t>01</w:t>
@@ -2524,11 +2527,12 @@
         </w:tc>
         <w:tc>
           <w:tcPr>
-            <w:tcW w:w="8805" w:type="dxa"/>
+            <w:tcW w:w="1520" w:type="dxa"/>
+            <w:vAlign w:val="center"/>
           </w:tcPr>
           <w:p>
             <w:pPr>
-              <w:jc w:val="left"/>
+              <w:jc w:val="center"/>
             </w:pPr>
             <w:r>
               <w:t>Initial version</w:t>
@@ -2539,7 +2543,7 @@
     </w:tbl>
     <w:p>
       <w:r>
-        <w:pict w14:anchorId="52415AFD">
+        <w:pict w14:anchorId="754141B8">
           <v:rect id="_x0000_i1026" style="width:0;height:1.5pt" o:hralign="center" o:hrstd="t" o:hr="t"/>
         </w:pict>
       </w:r>
@@ -2549,7 +2553,7 @@
         <w:pStyle w:val="Ttulo1"/>
       </w:pPr>
       <w:bookmarkStart w:id="1" w:name="abbreviations"/>
-      <w:bookmarkStart w:id="2" w:name="_Toc72074847"/>
+      <w:bookmarkStart w:id="2" w:name="_Toc73722743"/>
       <w:r>
         <w:t>Abbreviations</w:t>
       </w:r>
@@ -2571,7 +2575,7 @@
         <w:pStyle w:val="Ttulo1"/>
       </w:pPr>
       <w:bookmarkStart w:id="3" w:name="introduction"/>
-      <w:bookmarkStart w:id="4" w:name="_Toc72074848"/>
+      <w:bookmarkStart w:id="4" w:name="_Toc73722744"/>
       <w:bookmarkEnd w:id="1"/>
       <w:r>
         <w:t>Introduction</w:t>
@@ -2583,7 +2587,7 @@
         <w:pStyle w:val="Ttulo2"/>
       </w:pPr>
       <w:bookmarkStart w:id="5" w:name="context"/>
-      <w:bookmarkStart w:id="6" w:name="_Toc72074849"/>
+      <w:bookmarkStart w:id="6" w:name="_Toc73722745"/>
       <w:r>
         <w:t>Context</w:t>
       </w:r>
@@ -2594,7 +2598,7 @@
         <w:pStyle w:val="Ttulo2"/>
       </w:pPr>
       <w:bookmarkStart w:id="7" w:name="objectives"/>
-      <w:bookmarkStart w:id="8" w:name="_Toc72074850"/>
+      <w:bookmarkStart w:id="8" w:name="_Toc73722746"/>
       <w:bookmarkEnd w:id="5"/>
       <w:r>
         <w:t>Objectives</w:t>
@@ -2603,7 +2607,7 @@
     </w:p>
     <w:p>
       <w:r>
-        <w:t>Evaluate the time-to-failure in a sample of knee prosthesis patient data from the Helios Klinikum Berlin-Buch hospitals</w:t>
+        <w:t>Perform a time-to-failure analysis to estimate implant loosening rates in a sample of knee prosthesis patient data from the Helios Klinikum Berlin-Buch hospitals</w:t>
       </w:r>
     </w:p>
     <w:p>
@@ -2611,7 +2615,7 @@
         <w:pStyle w:val="Ttulo2"/>
       </w:pPr>
       <w:bookmarkStart w:id="9" w:name="hypotheses"/>
-      <w:bookmarkStart w:id="10" w:name="_Toc72074851"/>
+      <w:bookmarkStart w:id="10" w:name="_Toc73722747"/>
       <w:bookmarkEnd w:id="7"/>
       <w:r>
         <w:t>Hypotheses</w:t>
@@ -2623,7 +2627,7 @@
         <w:pStyle w:val="Ttulo1"/>
       </w:pPr>
       <w:bookmarkStart w:id="11" w:name="data-cleaning"/>
-      <w:bookmarkStart w:id="12" w:name="_Toc72074852"/>
+      <w:bookmarkStart w:id="12" w:name="_Toc73722748"/>
       <w:bookmarkEnd w:id="9"/>
       <w:bookmarkEnd w:id="3"/>
       <w:r>
@@ -2756,7 +2760,7 @@
         <w:pStyle w:val="Ttulo1"/>
       </w:pPr>
       <w:bookmarkStart w:id="13" w:name="study-variables"/>
-      <w:bookmarkStart w:id="14" w:name="_Toc72074853"/>
+      <w:bookmarkStart w:id="14" w:name="_Toc73722749"/>
       <w:bookmarkEnd w:id="11"/>
       <w:r>
         <w:t>Study variables</w:t>
@@ -2884,20 +2888,20 @@
     <w:tbl>
       <w:tblPr>
         <w:tblStyle w:val="NormalTable0"/>
-        <w:tblW w:w="9486" w:type="dxa"/>
+        <w:tblW w:w="9189" w:type="dxa"/>
         <w:tblLook w:val="0020" w:firstRow="1" w:lastRow="0" w:firstColumn="0" w:lastColumn="0" w:noHBand="0" w:noVBand="0"/>
         <w:tblCaption w:val="Table1 Mock-up example of analytic dataset"/>
       </w:tblPr>
       <w:tblGrid>
-        <w:gridCol w:w="959"/>
-        <w:gridCol w:w="1019"/>
-        <w:gridCol w:w="976"/>
-        <w:gridCol w:w="978"/>
+        <w:gridCol w:w="917"/>
         <w:gridCol w:w="986"/>
-        <w:gridCol w:w="1046"/>
+        <w:gridCol w:w="936"/>
+        <w:gridCol w:w="938"/>
+        <w:gridCol w:w="948"/>
+        <w:gridCol w:w="1017"/>
         <w:gridCol w:w="1537"/>
-        <w:gridCol w:w="1000"/>
-        <w:gridCol w:w="985"/>
+        <w:gridCol w:w="964"/>
+        <w:gridCol w:w="946"/>
       </w:tblGrid>
       <w:tr>
         <w:trPr>
@@ -2905,7 +2909,7 @@
         </w:trPr>
         <w:tc>
           <w:tcPr>
-            <w:tcW w:w="1054" w:type="dxa"/>
+            <w:tcW w:w="1021" w:type="dxa"/>
             <w:vAlign w:val="center"/>
           </w:tcPr>
           <w:p>
@@ -2919,7 +2923,7 @@
         </w:tc>
         <w:tc>
           <w:tcPr>
-            <w:tcW w:w="1054" w:type="dxa"/>
+            <w:tcW w:w="1021" w:type="dxa"/>
             <w:vAlign w:val="center"/>
           </w:tcPr>
           <w:p>
@@ -2933,7 +2937,7 @@
         </w:tc>
         <w:tc>
           <w:tcPr>
-            <w:tcW w:w="1054" w:type="dxa"/>
+            <w:tcW w:w="1021" w:type="dxa"/>
             <w:vAlign w:val="center"/>
           </w:tcPr>
           <w:p>
@@ -2947,7 +2951,7 @@
         </w:tc>
         <w:tc>
           <w:tcPr>
-            <w:tcW w:w="1054" w:type="dxa"/>
+            <w:tcW w:w="1021" w:type="dxa"/>
             <w:vAlign w:val="center"/>
           </w:tcPr>
           <w:p>
@@ -2961,7 +2965,7 @@
         </w:tc>
         <w:tc>
           <w:tcPr>
-            <w:tcW w:w="1054" w:type="dxa"/>
+            <w:tcW w:w="1021" w:type="dxa"/>
             <w:vAlign w:val="center"/>
           </w:tcPr>
           <w:p>
@@ -2975,7 +2979,7 @@
         </w:tc>
         <w:tc>
           <w:tcPr>
-            <w:tcW w:w="1054" w:type="dxa"/>
+            <w:tcW w:w="1021" w:type="dxa"/>
             <w:vAlign w:val="center"/>
           </w:tcPr>
           <w:p>
@@ -2989,7 +2993,7 @@
         </w:tc>
         <w:tc>
           <w:tcPr>
-            <w:tcW w:w="1054" w:type="dxa"/>
+            <w:tcW w:w="1021" w:type="dxa"/>
             <w:vAlign w:val="center"/>
           </w:tcPr>
           <w:p>
@@ -3003,7 +3007,7 @@
         </w:tc>
         <w:tc>
           <w:tcPr>
-            <w:tcW w:w="1054" w:type="dxa"/>
+            <w:tcW w:w="1021" w:type="dxa"/>
             <w:vAlign w:val="center"/>
           </w:tcPr>
           <w:p>
@@ -3017,7 +3021,7 @@
         </w:tc>
         <w:tc>
           <w:tcPr>
-            <w:tcW w:w="1054" w:type="dxa"/>
+            <w:tcW w:w="1021" w:type="dxa"/>
             <w:vAlign w:val="center"/>
           </w:tcPr>
           <w:p>
@@ -3033,7 +3037,7 @@
       <w:tr>
         <w:tc>
           <w:tcPr>
-            <w:tcW w:w="1054" w:type="dxa"/>
+            <w:tcW w:w="1021" w:type="dxa"/>
             <w:vAlign w:val="center"/>
           </w:tcPr>
           <w:p>
@@ -3047,7 +3051,7 @@
         </w:tc>
         <w:tc>
           <w:tcPr>
-            <w:tcW w:w="1054" w:type="dxa"/>
+            <w:tcW w:w="1021" w:type="dxa"/>
             <w:vAlign w:val="center"/>
           </w:tcPr>
           <w:p>
@@ -3058,7 +3062,7 @@
         </w:tc>
         <w:tc>
           <w:tcPr>
-            <w:tcW w:w="1054" w:type="dxa"/>
+            <w:tcW w:w="1021" w:type="dxa"/>
             <w:vAlign w:val="center"/>
           </w:tcPr>
           <w:p>
@@ -3069,7 +3073,7 @@
         </w:tc>
         <w:tc>
           <w:tcPr>
-            <w:tcW w:w="1054" w:type="dxa"/>
+            <w:tcW w:w="1021" w:type="dxa"/>
             <w:vAlign w:val="center"/>
           </w:tcPr>
           <w:p>
@@ -3080,7 +3084,7 @@
         </w:tc>
         <w:tc>
           <w:tcPr>
-            <w:tcW w:w="1054" w:type="dxa"/>
+            <w:tcW w:w="1021" w:type="dxa"/>
             <w:vAlign w:val="center"/>
           </w:tcPr>
           <w:p>
@@ -3091,7 +3095,7 @@
         </w:tc>
         <w:tc>
           <w:tcPr>
-            <w:tcW w:w="1054" w:type="dxa"/>
+            <w:tcW w:w="1021" w:type="dxa"/>
             <w:vAlign w:val="center"/>
           </w:tcPr>
           <w:p>
@@ -3102,7 +3106,7 @@
         </w:tc>
         <w:tc>
           <w:tcPr>
-            <w:tcW w:w="1054" w:type="dxa"/>
+            <w:tcW w:w="1021" w:type="dxa"/>
             <w:vAlign w:val="center"/>
           </w:tcPr>
           <w:p>
@@ -3113,7 +3117,7 @@
         </w:tc>
         <w:tc>
           <w:tcPr>
-            <w:tcW w:w="1054" w:type="dxa"/>
+            <w:tcW w:w="1021" w:type="dxa"/>
             <w:vAlign w:val="center"/>
           </w:tcPr>
           <w:p>
@@ -3124,7 +3128,7 @@
         </w:tc>
         <w:tc>
           <w:tcPr>
-            <w:tcW w:w="1054" w:type="dxa"/>
+            <w:tcW w:w="1021" w:type="dxa"/>
             <w:vAlign w:val="center"/>
           </w:tcPr>
           <w:p>
@@ -3137,7 +3141,7 @@
       <w:tr>
         <w:tc>
           <w:tcPr>
-            <w:tcW w:w="1054" w:type="dxa"/>
+            <w:tcW w:w="1021" w:type="dxa"/>
             <w:vAlign w:val="center"/>
           </w:tcPr>
           <w:p>
@@ -3151,7 +3155,7 @@
         </w:tc>
         <w:tc>
           <w:tcPr>
-            <w:tcW w:w="1054" w:type="dxa"/>
+            <w:tcW w:w="1021" w:type="dxa"/>
             <w:vAlign w:val="center"/>
           </w:tcPr>
           <w:p>
@@ -3162,7 +3166,7 @@
         </w:tc>
         <w:tc>
           <w:tcPr>
-            <w:tcW w:w="1054" w:type="dxa"/>
+            <w:tcW w:w="1021" w:type="dxa"/>
             <w:vAlign w:val="center"/>
           </w:tcPr>
           <w:p>
@@ -3173,7 +3177,7 @@
         </w:tc>
         <w:tc>
           <w:tcPr>
-            <w:tcW w:w="1054" w:type="dxa"/>
+            <w:tcW w:w="1021" w:type="dxa"/>
             <w:vAlign w:val="center"/>
           </w:tcPr>
           <w:p>
@@ -3184,7 +3188,7 @@
         </w:tc>
         <w:tc>
           <w:tcPr>
-            <w:tcW w:w="1054" w:type="dxa"/>
+            <w:tcW w:w="1021" w:type="dxa"/>
             <w:vAlign w:val="center"/>
           </w:tcPr>
           <w:p>
@@ -3195,7 +3199,7 @@
         </w:tc>
         <w:tc>
           <w:tcPr>
-            <w:tcW w:w="1054" w:type="dxa"/>
+            <w:tcW w:w="1021" w:type="dxa"/>
             <w:vAlign w:val="center"/>
           </w:tcPr>
           <w:p>
@@ -3206,7 +3210,7 @@
         </w:tc>
         <w:tc>
           <w:tcPr>
-            <w:tcW w:w="1054" w:type="dxa"/>
+            <w:tcW w:w="1021" w:type="dxa"/>
             <w:vAlign w:val="center"/>
           </w:tcPr>
           <w:p>
@@ -3217,7 +3221,7 @@
         </w:tc>
         <w:tc>
           <w:tcPr>
-            <w:tcW w:w="1054" w:type="dxa"/>
+            <w:tcW w:w="1021" w:type="dxa"/>
             <w:vAlign w:val="center"/>
           </w:tcPr>
           <w:p>
@@ -3228,7 +3232,7 @@
         </w:tc>
         <w:tc>
           <w:tcPr>
-            <w:tcW w:w="1054" w:type="dxa"/>
+            <w:tcW w:w="1021" w:type="dxa"/>
             <w:vAlign w:val="center"/>
           </w:tcPr>
           <w:p>
@@ -3241,7 +3245,7 @@
       <w:tr>
         <w:tc>
           <w:tcPr>
-            <w:tcW w:w="1054" w:type="dxa"/>
+            <w:tcW w:w="1021" w:type="dxa"/>
             <w:vAlign w:val="center"/>
           </w:tcPr>
           <w:p>
@@ -3255,7 +3259,7 @@
         </w:tc>
         <w:tc>
           <w:tcPr>
-            <w:tcW w:w="1054" w:type="dxa"/>
+            <w:tcW w:w="1021" w:type="dxa"/>
             <w:vAlign w:val="center"/>
           </w:tcPr>
           <w:p>
@@ -3266,7 +3270,7 @@
         </w:tc>
         <w:tc>
           <w:tcPr>
-            <w:tcW w:w="1054" w:type="dxa"/>
+            <w:tcW w:w="1021" w:type="dxa"/>
             <w:vAlign w:val="center"/>
           </w:tcPr>
           <w:p>
@@ -3277,7 +3281,7 @@
         </w:tc>
         <w:tc>
           <w:tcPr>
-            <w:tcW w:w="1054" w:type="dxa"/>
+            <w:tcW w:w="1021" w:type="dxa"/>
             <w:vAlign w:val="center"/>
           </w:tcPr>
           <w:p>
@@ -3288,7 +3292,7 @@
         </w:tc>
         <w:tc>
           <w:tcPr>
-            <w:tcW w:w="1054" w:type="dxa"/>
+            <w:tcW w:w="1021" w:type="dxa"/>
             <w:vAlign w:val="center"/>
           </w:tcPr>
           <w:p>
@@ -3299,7 +3303,7 @@
         </w:tc>
         <w:tc>
           <w:tcPr>
-            <w:tcW w:w="1054" w:type="dxa"/>
+            <w:tcW w:w="1021" w:type="dxa"/>
             <w:vAlign w:val="center"/>
           </w:tcPr>
           <w:p>
@@ -3310,7 +3314,7 @@
         </w:tc>
         <w:tc>
           <w:tcPr>
-            <w:tcW w:w="1054" w:type="dxa"/>
+            <w:tcW w:w="1021" w:type="dxa"/>
             <w:vAlign w:val="center"/>
           </w:tcPr>
           <w:p>
@@ -3321,7 +3325,7 @@
         </w:tc>
         <w:tc>
           <w:tcPr>
-            <w:tcW w:w="1054" w:type="dxa"/>
+            <w:tcW w:w="1021" w:type="dxa"/>
             <w:vAlign w:val="center"/>
           </w:tcPr>
           <w:p>
@@ -3332,7 +3336,7 @@
         </w:tc>
         <w:tc>
           <w:tcPr>
-            <w:tcW w:w="1054" w:type="dxa"/>
+            <w:tcW w:w="1021" w:type="dxa"/>
             <w:vAlign w:val="center"/>
           </w:tcPr>
           <w:p>
@@ -3345,7 +3349,7 @@
       <w:tr>
         <w:tc>
           <w:tcPr>
-            <w:tcW w:w="1054" w:type="dxa"/>
+            <w:tcW w:w="1021" w:type="dxa"/>
             <w:vAlign w:val="center"/>
           </w:tcPr>
           <w:p>
@@ -3359,7 +3363,7 @@
         </w:tc>
         <w:tc>
           <w:tcPr>
-            <w:tcW w:w="1054" w:type="dxa"/>
+            <w:tcW w:w="1021" w:type="dxa"/>
             <w:vAlign w:val="center"/>
           </w:tcPr>
           <w:p>
@@ -3370,7 +3374,7 @@
         </w:tc>
         <w:tc>
           <w:tcPr>
-            <w:tcW w:w="1054" w:type="dxa"/>
+            <w:tcW w:w="1021" w:type="dxa"/>
             <w:vAlign w:val="center"/>
           </w:tcPr>
           <w:p>
@@ -3381,7 +3385,7 @@
         </w:tc>
         <w:tc>
           <w:tcPr>
-            <w:tcW w:w="1054" w:type="dxa"/>
+            <w:tcW w:w="1021" w:type="dxa"/>
             <w:vAlign w:val="center"/>
           </w:tcPr>
           <w:p>
@@ -3392,7 +3396,7 @@
         </w:tc>
         <w:tc>
           <w:tcPr>
-            <w:tcW w:w="1054" w:type="dxa"/>
+            <w:tcW w:w="1021" w:type="dxa"/>
             <w:vAlign w:val="center"/>
           </w:tcPr>
           <w:p>
@@ -3403,7 +3407,7 @@
         </w:tc>
         <w:tc>
           <w:tcPr>
-            <w:tcW w:w="1054" w:type="dxa"/>
+            <w:tcW w:w="1021" w:type="dxa"/>
             <w:vAlign w:val="center"/>
           </w:tcPr>
           <w:p>
@@ -3414,7 +3418,7 @@
         </w:tc>
         <w:tc>
           <w:tcPr>
-            <w:tcW w:w="1054" w:type="dxa"/>
+            <w:tcW w:w="1021" w:type="dxa"/>
             <w:vAlign w:val="center"/>
           </w:tcPr>
           <w:p>
@@ -3425,7 +3429,7 @@
         </w:tc>
         <w:tc>
           <w:tcPr>
-            <w:tcW w:w="1054" w:type="dxa"/>
+            <w:tcW w:w="1021" w:type="dxa"/>
             <w:vAlign w:val="center"/>
           </w:tcPr>
           <w:p>
@@ -3436,7 +3440,7 @@
         </w:tc>
         <w:tc>
           <w:tcPr>
-            <w:tcW w:w="1054" w:type="dxa"/>
+            <w:tcW w:w="1021" w:type="dxa"/>
             <w:vAlign w:val="center"/>
           </w:tcPr>
           <w:p>
@@ -3449,7 +3453,7 @@
       <w:tr>
         <w:tc>
           <w:tcPr>
-            <w:tcW w:w="1054" w:type="dxa"/>
+            <w:tcW w:w="1021" w:type="dxa"/>
             <w:vAlign w:val="center"/>
           </w:tcPr>
           <w:p>
@@ -3463,7 +3467,7 @@
         </w:tc>
         <w:tc>
           <w:tcPr>
-            <w:tcW w:w="1054" w:type="dxa"/>
+            <w:tcW w:w="1021" w:type="dxa"/>
             <w:vAlign w:val="center"/>
           </w:tcPr>
           <w:p>
@@ -3474,7 +3478,7 @@
         </w:tc>
         <w:tc>
           <w:tcPr>
-            <w:tcW w:w="1054" w:type="dxa"/>
+            <w:tcW w:w="1021" w:type="dxa"/>
             <w:vAlign w:val="center"/>
           </w:tcPr>
           <w:p>
@@ -3485,7 +3489,7 @@
         </w:tc>
         <w:tc>
           <w:tcPr>
-            <w:tcW w:w="1054" w:type="dxa"/>
+            <w:tcW w:w="1021" w:type="dxa"/>
             <w:vAlign w:val="center"/>
           </w:tcPr>
           <w:p>
@@ -3496,7 +3500,7 @@
         </w:tc>
         <w:tc>
           <w:tcPr>
-            <w:tcW w:w="1054" w:type="dxa"/>
+            <w:tcW w:w="1021" w:type="dxa"/>
             <w:vAlign w:val="center"/>
           </w:tcPr>
           <w:p>
@@ -3507,7 +3511,7 @@
         </w:tc>
         <w:tc>
           <w:tcPr>
-            <w:tcW w:w="1054" w:type="dxa"/>
+            <w:tcW w:w="1021" w:type="dxa"/>
             <w:vAlign w:val="center"/>
           </w:tcPr>
           <w:p>
@@ -3518,7 +3522,7 @@
         </w:tc>
         <w:tc>
           <w:tcPr>
-            <w:tcW w:w="1054" w:type="dxa"/>
+            <w:tcW w:w="1021" w:type="dxa"/>
             <w:vAlign w:val="center"/>
           </w:tcPr>
           <w:p>
@@ -3529,7 +3533,7 @@
         </w:tc>
         <w:tc>
           <w:tcPr>
-            <w:tcW w:w="1054" w:type="dxa"/>
+            <w:tcW w:w="1021" w:type="dxa"/>
             <w:vAlign w:val="center"/>
           </w:tcPr>
           <w:p>
@@ -3540,7 +3544,7 @@
         </w:tc>
         <w:tc>
           <w:tcPr>
-            <w:tcW w:w="1054" w:type="dxa"/>
+            <w:tcW w:w="1021" w:type="dxa"/>
             <w:vAlign w:val="center"/>
           </w:tcPr>
           <w:p>
@@ -3564,7 +3568,7 @@
         <w:pStyle w:val="Ttulo2"/>
       </w:pPr>
       <w:bookmarkStart w:id="15" w:name="primary-and-secondary-outcomes"/>
-      <w:bookmarkStart w:id="16" w:name="_Toc72074854"/>
+      <w:bookmarkStart w:id="16" w:name="_Toc73722750"/>
       <w:r>
         <w:t>Primary and secondary outcomes</w:t>
       </w:r>
@@ -3588,7 +3592,7 @@
         <w:pStyle w:val="Ttulo2"/>
       </w:pPr>
       <w:bookmarkStart w:id="17" w:name="covariates"/>
-      <w:bookmarkStart w:id="18" w:name="_Toc72074855"/>
+      <w:bookmarkStart w:id="18" w:name="_Toc73722751"/>
       <w:bookmarkEnd w:id="15"/>
       <w:r>
         <w:t>Covariates</w:t>
@@ -3605,7 +3609,7 @@
         <w:pStyle w:val="Ttulo1"/>
       </w:pPr>
       <w:bookmarkStart w:id="19" w:name="statistical-methods"/>
-      <w:bookmarkStart w:id="20" w:name="_Toc72074856"/>
+      <w:bookmarkStart w:id="20" w:name="_Toc73722752"/>
       <w:bookmarkEnd w:id="17"/>
       <w:bookmarkEnd w:id="13"/>
       <w:r>
@@ -3618,7 +3622,7 @@
         <w:pStyle w:val="Ttulo2"/>
       </w:pPr>
       <w:bookmarkStart w:id="21" w:name="statistical-analyses"/>
-      <w:bookmarkStart w:id="22" w:name="_Toc72074857"/>
+      <w:bookmarkStart w:id="22" w:name="_Toc73722753"/>
       <w:r>
         <w:t>Statistical analyses</w:t>
       </w:r>
@@ -3629,7 +3633,7 @@
         <w:pStyle w:val="Ttulo3"/>
       </w:pPr>
       <w:bookmarkStart w:id="23" w:name="descriptive-analyses"/>
-      <w:bookmarkStart w:id="24" w:name="_Toc72074858"/>
+      <w:bookmarkStart w:id="24" w:name="_Toc73722754"/>
       <w:r>
         <w:t>Descriptive analyses</w:t>
       </w:r>
@@ -3655,22 +3659,21 @@
     <w:tbl>
       <w:tblPr>
         <w:tblStyle w:val="NormalTable0"/>
-        <w:tblW w:w="3712" w:type="dxa"/>
+        <w:tblW w:w="3382" w:type="dxa"/>
         <w:tblLook w:val="0020" w:firstRow="1" w:lastRow="0" w:firstColumn="0" w:lastColumn="0" w:noHBand="0" w:noVBand="0"/>
         <w:tblCaption w:val="Table 2 Mock-up example of descriptive analysis table"/>
       </w:tblPr>
       <w:tblGrid>
-        <w:gridCol w:w="1856"/>
-        <w:gridCol w:w="1856"/>
+        <w:gridCol w:w="2002"/>
+        <w:gridCol w:w="1380"/>
       </w:tblGrid>
       <w:tr>
         <w:trPr>
           <w:cnfStyle w:val="100000000000" w:firstRow="1" w:lastRow="0" w:firstColumn="0" w:lastColumn="0" w:oddVBand="0" w:evenVBand="0" w:oddHBand="0" w:evenHBand="0" w:firstRowFirstColumn="0" w:firstRowLastColumn="0" w:lastRowFirstColumn="0" w:lastRowLastColumn="0"/>
-          <w:trHeight w:val="300"/>
         </w:trPr>
         <w:tc>
           <w:tcPr>
-            <w:tcW w:w="1856" w:type="dxa"/>
+            <w:tcW w:w="2002" w:type="dxa"/>
           </w:tcPr>
           <w:p>
             <w:pPr>
@@ -3683,7 +3686,7 @@
         </w:tc>
         <w:tc>
           <w:tcPr>
-            <w:tcW w:w="1856" w:type="dxa"/>
+            <w:tcW w:w="1380" w:type="dxa"/>
           </w:tcPr>
           <w:p>
             <w:pPr>
@@ -3696,12 +3699,9 @@
         </w:tc>
       </w:tr>
       <w:tr>
-        <w:trPr>
-          <w:trHeight w:val="300"/>
-        </w:trPr>
-        <w:tc>
-          <w:tcPr>
-            <w:tcW w:w="1856" w:type="dxa"/>
+        <w:tc>
+          <w:tcPr>
+            <w:tcW w:w="2002" w:type="dxa"/>
           </w:tcPr>
           <w:p>
             <w:pPr>
@@ -3714,18 +3714,15 @@
         </w:tc>
         <w:tc>
           <w:tcPr>
-            <w:tcW w:w="1856" w:type="dxa"/>
+            <w:tcW w:w="1380" w:type="dxa"/>
           </w:tcPr>
           <w:p/>
         </w:tc>
       </w:tr>
       <w:tr>
-        <w:trPr>
-          <w:trHeight w:val="300"/>
-        </w:trPr>
-        <w:tc>
-          <w:tcPr>
-            <w:tcW w:w="1856" w:type="dxa"/>
+        <w:tc>
+          <w:tcPr>
+            <w:tcW w:w="2002" w:type="dxa"/>
           </w:tcPr>
           <w:p>
             <w:pPr>
@@ -3738,18 +3735,15 @@
         </w:tc>
         <w:tc>
           <w:tcPr>
-            <w:tcW w:w="1856" w:type="dxa"/>
+            <w:tcW w:w="1380" w:type="dxa"/>
           </w:tcPr>
           <w:p/>
         </w:tc>
       </w:tr>
       <w:tr>
-        <w:trPr>
-          <w:trHeight w:val="300"/>
-        </w:trPr>
-        <w:tc>
-          <w:tcPr>
-            <w:tcW w:w="1856" w:type="dxa"/>
+        <w:tc>
+          <w:tcPr>
+            <w:tcW w:w="2002" w:type="dxa"/>
           </w:tcPr>
           <w:p>
             <w:pPr>
@@ -3762,18 +3756,15 @@
         </w:tc>
         <w:tc>
           <w:tcPr>
-            <w:tcW w:w="1856" w:type="dxa"/>
+            <w:tcW w:w="1380" w:type="dxa"/>
           </w:tcPr>
           <w:p/>
         </w:tc>
       </w:tr>
       <w:tr>
-        <w:trPr>
-          <w:trHeight w:val="300"/>
-        </w:trPr>
-        <w:tc>
-          <w:tcPr>
-            <w:tcW w:w="1856" w:type="dxa"/>
+        <w:tc>
+          <w:tcPr>
+            <w:tcW w:w="2002" w:type="dxa"/>
           </w:tcPr>
           <w:p>
             <w:pPr>
@@ -3786,18 +3777,15 @@
         </w:tc>
         <w:tc>
           <w:tcPr>
-            <w:tcW w:w="1856" w:type="dxa"/>
+            <w:tcW w:w="1380" w:type="dxa"/>
           </w:tcPr>
           <w:p/>
         </w:tc>
       </w:tr>
       <w:tr>
-        <w:trPr>
-          <w:trHeight w:val="300"/>
-        </w:trPr>
-        <w:tc>
-          <w:tcPr>
-            <w:tcW w:w="1856" w:type="dxa"/>
+        <w:tc>
+          <w:tcPr>
+            <w:tcW w:w="2002" w:type="dxa"/>
           </w:tcPr>
           <w:p>
             <w:pPr>
@@ -3810,18 +3798,15 @@
         </w:tc>
         <w:tc>
           <w:tcPr>
-            <w:tcW w:w="1856" w:type="dxa"/>
+            <w:tcW w:w="1380" w:type="dxa"/>
           </w:tcPr>
           <w:p/>
         </w:tc>
       </w:tr>
       <w:tr>
-        <w:trPr>
-          <w:trHeight w:val="300"/>
-        </w:trPr>
-        <w:tc>
-          <w:tcPr>
-            <w:tcW w:w="1856" w:type="dxa"/>
+        <w:tc>
+          <w:tcPr>
+            <w:tcW w:w="2002" w:type="dxa"/>
           </w:tcPr>
           <w:p>
             <w:pPr>
@@ -3834,18 +3819,15 @@
         </w:tc>
         <w:tc>
           <w:tcPr>
-            <w:tcW w:w="1856" w:type="dxa"/>
+            <w:tcW w:w="1380" w:type="dxa"/>
           </w:tcPr>
           <w:p/>
         </w:tc>
       </w:tr>
       <w:tr>
-        <w:trPr>
-          <w:trHeight w:val="300"/>
-        </w:trPr>
-        <w:tc>
-          <w:tcPr>
-            <w:tcW w:w="1856" w:type="dxa"/>
+        <w:tc>
+          <w:tcPr>
+            <w:tcW w:w="2002" w:type="dxa"/>
           </w:tcPr>
           <w:p>
             <w:pPr>
@@ -3858,18 +3840,15 @@
         </w:tc>
         <w:tc>
           <w:tcPr>
-            <w:tcW w:w="1856" w:type="dxa"/>
+            <w:tcW w:w="1380" w:type="dxa"/>
           </w:tcPr>
           <w:p/>
         </w:tc>
       </w:tr>
       <w:tr>
-        <w:trPr>
-          <w:trHeight w:val="300"/>
-        </w:trPr>
-        <w:tc>
-          <w:tcPr>
-            <w:tcW w:w="1856" w:type="dxa"/>
+        <w:tc>
+          <w:tcPr>
+            <w:tcW w:w="2002" w:type="dxa"/>
           </w:tcPr>
           <w:p>
             <w:pPr>
@@ -3882,18 +3861,15 @@
         </w:tc>
         <w:tc>
           <w:tcPr>
-            <w:tcW w:w="1856" w:type="dxa"/>
+            <w:tcW w:w="1380" w:type="dxa"/>
           </w:tcPr>
           <w:p/>
         </w:tc>
       </w:tr>
       <w:tr>
-        <w:trPr>
-          <w:trHeight w:val="300"/>
-        </w:trPr>
-        <w:tc>
-          <w:tcPr>
-            <w:tcW w:w="1856" w:type="dxa"/>
+        <w:tc>
+          <w:tcPr>
+            <w:tcW w:w="2002" w:type="dxa"/>
           </w:tcPr>
           <w:p>
             <w:pPr>
@@ -3906,18 +3882,15 @@
         </w:tc>
         <w:tc>
           <w:tcPr>
-            <w:tcW w:w="1856" w:type="dxa"/>
+            <w:tcW w:w="1380" w:type="dxa"/>
           </w:tcPr>
           <w:p/>
         </w:tc>
       </w:tr>
       <w:tr>
-        <w:trPr>
-          <w:trHeight w:val="300"/>
-        </w:trPr>
-        <w:tc>
-          <w:tcPr>
-            <w:tcW w:w="1856" w:type="dxa"/>
+        <w:tc>
+          <w:tcPr>
+            <w:tcW w:w="2002" w:type="dxa"/>
           </w:tcPr>
           <w:p>
             <w:pPr>
@@ -3930,18 +3903,15 @@
         </w:tc>
         <w:tc>
           <w:tcPr>
-            <w:tcW w:w="1856" w:type="dxa"/>
+            <w:tcW w:w="1380" w:type="dxa"/>
           </w:tcPr>
           <w:p/>
         </w:tc>
       </w:tr>
       <w:tr>
-        <w:trPr>
-          <w:trHeight w:val="300"/>
-        </w:trPr>
-        <w:tc>
-          <w:tcPr>
-            <w:tcW w:w="1856" w:type="dxa"/>
+        <w:tc>
+          <w:tcPr>
+            <w:tcW w:w="2002" w:type="dxa"/>
           </w:tcPr>
           <w:p>
             <w:pPr>
@@ -3954,7 +3924,7 @@
         </w:tc>
         <w:tc>
           <w:tcPr>
-            <w:tcW w:w="1856" w:type="dxa"/>
+            <w:tcW w:w="1380" w:type="dxa"/>
           </w:tcPr>
           <w:p/>
         </w:tc>
@@ -3965,7 +3935,7 @@
         <w:pStyle w:val="Ttulo3"/>
       </w:pPr>
       <w:bookmarkStart w:id="25" w:name="inferential-analyses"/>
-      <w:bookmarkStart w:id="26" w:name="_Toc72074859"/>
+      <w:bookmarkStart w:id="26" w:name="_Toc73722755"/>
       <w:bookmarkEnd w:id="23"/>
       <w:r>
         <w:t>Inferential analyses</w:t>
@@ -3990,7 +3960,7 @@
         <w:pStyle w:val="Ttulo3"/>
       </w:pPr>
       <w:bookmarkStart w:id="27" w:name="statistical-modeling"/>
-      <w:bookmarkStart w:id="28" w:name="_Toc72074860"/>
+      <w:bookmarkStart w:id="28" w:name="_Toc73722756"/>
       <w:bookmarkEnd w:id="25"/>
       <w:r>
         <w:t>Statistical modeling</w:t>
@@ -4007,7 +3977,7 @@
         <w:pStyle w:val="Ttulo2"/>
       </w:pPr>
       <w:bookmarkStart w:id="29" w:name="significance-and-confidence-intervals"/>
-      <w:bookmarkStart w:id="30" w:name="_Toc72074861"/>
+      <w:bookmarkStart w:id="30" w:name="_Toc73722757"/>
       <w:bookmarkEnd w:id="27"/>
       <w:bookmarkEnd w:id="21"/>
       <w:r>
@@ -4025,7 +3995,7 @@
         <w:pStyle w:val="Ttulo2"/>
       </w:pPr>
       <w:bookmarkStart w:id="31" w:name="study-size-and-power"/>
-      <w:bookmarkStart w:id="32" w:name="_Toc72074862"/>
+      <w:bookmarkStart w:id="32" w:name="_Toc73722758"/>
       <w:bookmarkEnd w:id="29"/>
       <w:r>
         <w:t>Study size and Power</w:t>
@@ -4042,7 +4012,7 @@
         <w:pStyle w:val="Ttulo3"/>
       </w:pPr>
       <w:bookmarkStart w:id="33" w:name="statistical-packages"/>
-      <w:bookmarkStart w:id="34" w:name="_Toc72074863"/>
+      <w:bookmarkStart w:id="34" w:name="_Toc73722759"/>
       <w:r>
         <w:t>Statistical packages</w:t>
       </w:r>
@@ -4050,7 +4020,7 @@
     </w:p>
     <w:p>
       <w:r>
-        <w:t>This analysis will be performed using statistical software R version 4.0.5.</w:t>
+        <w:t>This analysis will be performed using statistical software R version 4.0.4.</w:t>
       </w:r>
     </w:p>
     <w:p>
@@ -4058,7 +4028,7 @@
         <w:pStyle w:val="Ttulo1"/>
       </w:pPr>
       <w:bookmarkStart w:id="35" w:name="exceptions-and-observations"/>
-      <w:bookmarkStart w:id="36" w:name="_Toc72074864"/>
+      <w:bookmarkStart w:id="36" w:name="_Toc73722760"/>
       <w:bookmarkEnd w:id="33"/>
       <w:bookmarkEnd w:id="31"/>
       <w:bookmarkEnd w:id="19"/>
@@ -4077,7 +4047,7 @@
         <w:pStyle w:val="Ttulo1"/>
       </w:pPr>
       <w:bookmarkStart w:id="37" w:name="references"/>
-      <w:bookmarkStart w:id="38" w:name="_Toc72074865"/>
+      <w:bookmarkStart w:id="38" w:name="_Toc73722761"/>
       <w:bookmarkEnd w:id="35"/>
       <w:r>
         <w:t>References</w:t>
@@ -4094,7 +4064,7 @@
         <w:pStyle w:val="Ttulo1"/>
       </w:pPr>
       <w:bookmarkStart w:id="39" w:name="appendix"/>
-      <w:bookmarkStart w:id="40" w:name="_Toc72074866"/>
+      <w:bookmarkStart w:id="40" w:name="_Toc73722762"/>
       <w:bookmarkEnd w:id="37"/>
       <w:r>
         <w:t>Appendix</w:t>
@@ -4208,7 +4178,7 @@
         </mc:Choice>
         <mc:Fallback xmlns:a="http://schemas.openxmlformats.org/drawingml/2006/main">
           <w:pict>
-            <v:rect id="Forma2" style="width:482.35pt;height:1.85pt;visibility:visible;mso-wrap-style:square;mso-left-percent:-10001;mso-top-percent:-10001;mso-position-horizontal:absolute;mso-position-horizontal-relative:char;mso-position-vertical:absolute;mso-position-vertical-relative:line;mso-left-percent:-10001;mso-top-percent:-10001;v-text-anchor:top" o:spid="_x0000_s1026" fillcolor="#a0a0a0" stroked="f" strokeweight="0" w14:anchorId="7A8DEB47" o:gfxdata="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">
+            <v:rect id="Forma2" style="width:482.35pt;height:1.85pt;visibility:visible;mso-wrap-style:square;mso-left-percent:-10001;mso-top-percent:-10001;mso-position-horizontal:absolute;mso-position-horizontal-relative:char;mso-position-vertical:absolute;mso-position-vertical-relative:line;mso-left-percent:-10001;mso-top-percent:-10001;v-text-anchor:top" o:spid="_x0000_s1026" fillcolor="#a0a0a0" stroked="f" strokeweight="0" w14:anchorId="57879AE7" o:gfxdata="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">
               <w10:anchorlock/>
             </v:rect>
           </w:pict>
@@ -4856,7 +4826,7 @@
         </mc:Choice>
         <mc:Fallback xmlns:a="http://schemas.openxmlformats.org/drawingml/2006/main">
           <w:pict>
-            <v:rect id="Forma1" style="width:482.3pt;height:1.85pt;visibility:visible;mso-wrap-style:square;mso-left-percent:-10001;mso-top-percent:-10001;mso-position-horizontal:absolute;mso-position-horizontal-relative:char;mso-position-vertical:absolute;mso-position-vertical-relative:line;mso-left-percent:-10001;mso-top-percent:-10001;v-text-anchor:top" o:spid="_x0000_s1026" fillcolor="#a0a0a0" stroked="f" strokeweight="0" w14:anchorId="3CEB4C94" o:gfxdata="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">
+            <v:rect id="Forma1" style="width:482.3pt;height:1.85pt;visibility:visible;mso-wrap-style:square;mso-left-percent:-10001;mso-top-percent:-10001;mso-position-horizontal:absolute;mso-position-horizontal-relative:char;mso-position-vertical:absolute;mso-position-vertical-relative:line;mso-left-percent:-10001;mso-top-percent:-10001;v-text-anchor:top" o:spid="_x0000_s1026" fillcolor="#a0a0a0" stroked="f" strokeweight="0" w14:anchorId="40D18E24" o:gfxdata="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">
               <w10:anchorlock/>
             </v:rect>
           </w:pict>
@@ -4953,7 +4923,147 @@
     </w:lvl>
   </w:abstractNum>
   <w:abstractNum w:abstractNumId="1" w15:restartNumberingAfterBreak="0">
-    <w:nsid w:val="09820237"/>
+    <w:nsid w:val="060A59EE"/>
+    <w:multiLevelType w:val="multilevel"/>
+    <w:tmpl w:val="FFFFFFFF"/>
+    <w:lvl w:ilvl="0">
+      <w:start w:val="1"/>
+      <w:numFmt w:val="bullet"/>
+      <w:lvlText w:val=""/>
+      <w:lvlJc w:val="left"/>
+      <w:pPr>
+        <w:tabs>
+          <w:tab w:val="num" w:pos="720"/>
+        </w:tabs>
+        <w:ind w:left="720" w:hanging="360"/>
+      </w:pPr>
+      <w:rPr>
+        <w:rFonts w:ascii="Symbol" w:hAnsi="Symbol" w:cs="Symbol" w:hint="default"/>
+      </w:rPr>
+    </w:lvl>
+    <w:lvl w:ilvl="1">
+      <w:start w:val="1"/>
+      <w:numFmt w:val="bullet"/>
+      <w:lvlText w:val="o"/>
+      <w:lvlJc w:val="left"/>
+      <w:pPr>
+        <w:tabs>
+          <w:tab w:val="num" w:pos="1080"/>
+        </w:tabs>
+        <w:ind w:left="1440" w:hanging="360"/>
+      </w:pPr>
+      <w:rPr>
+        <w:rFonts w:ascii="Courier New" w:hAnsi="Courier New" w:cs="Courier New" w:hint="default"/>
+      </w:rPr>
+    </w:lvl>
+    <w:lvl w:ilvl="2">
+      <w:start w:val="1"/>
+      <w:numFmt w:val="bullet"/>
+      <w:lvlText w:val=""/>
+      <w:lvlJc w:val="left"/>
+      <w:pPr>
+        <w:tabs>
+          <w:tab w:val="num" w:pos="1440"/>
+        </w:tabs>
+        <w:ind w:left="2160" w:hanging="360"/>
+      </w:pPr>
+      <w:rPr>
+        <w:rFonts w:ascii="Wingdings" w:hAnsi="Wingdings" w:cs="Wingdings" w:hint="default"/>
+      </w:rPr>
+    </w:lvl>
+    <w:lvl w:ilvl="3">
+      <w:start w:val="1"/>
+      <w:numFmt w:val="bullet"/>
+      <w:lvlText w:val=""/>
+      <w:lvlJc w:val="left"/>
+      <w:pPr>
+        <w:tabs>
+          <w:tab w:val="num" w:pos="1800"/>
+        </w:tabs>
+        <w:ind w:left="2880" w:hanging="360"/>
+      </w:pPr>
+      <w:rPr>
+        <w:rFonts w:ascii="Symbol" w:hAnsi="Symbol" w:cs="Symbol" w:hint="default"/>
+      </w:rPr>
+    </w:lvl>
+    <w:lvl w:ilvl="4">
+      <w:start w:val="1"/>
+      <w:numFmt w:val="bullet"/>
+      <w:lvlText w:val="o"/>
+      <w:lvlJc w:val="left"/>
+      <w:pPr>
+        <w:tabs>
+          <w:tab w:val="num" w:pos="2160"/>
+        </w:tabs>
+        <w:ind w:left="3600" w:hanging="360"/>
+      </w:pPr>
+      <w:rPr>
+        <w:rFonts w:ascii="Courier New" w:hAnsi="Courier New" w:cs="Courier New" w:hint="default"/>
+      </w:rPr>
+    </w:lvl>
+    <w:lvl w:ilvl="5">
+      <w:start w:val="1"/>
+      <w:numFmt w:val="bullet"/>
+      <w:lvlText w:val=""/>
+      <w:lvlJc w:val="left"/>
+      <w:pPr>
+        <w:tabs>
+          <w:tab w:val="num" w:pos="2520"/>
+        </w:tabs>
+        <w:ind w:left="4320" w:hanging="360"/>
+      </w:pPr>
+      <w:rPr>
+        <w:rFonts w:ascii="Wingdings" w:hAnsi="Wingdings" w:cs="Wingdings" w:hint="default"/>
+      </w:rPr>
+    </w:lvl>
+    <w:lvl w:ilvl="6">
+      <w:start w:val="1"/>
+      <w:numFmt w:val="bullet"/>
+      <w:lvlText w:val=""/>
+      <w:lvlJc w:val="left"/>
+      <w:pPr>
+        <w:tabs>
+          <w:tab w:val="num" w:pos="2880"/>
+        </w:tabs>
+        <w:ind w:left="5040" w:hanging="360"/>
+      </w:pPr>
+      <w:rPr>
+        <w:rFonts w:ascii="Symbol" w:hAnsi="Symbol" w:cs="Symbol" w:hint="default"/>
+      </w:rPr>
+    </w:lvl>
+    <w:lvl w:ilvl="7">
+      <w:start w:val="1"/>
+      <w:numFmt w:val="bullet"/>
+      <w:lvlText w:val="o"/>
+      <w:lvlJc w:val="left"/>
+      <w:pPr>
+        <w:tabs>
+          <w:tab w:val="num" w:pos="3240"/>
+        </w:tabs>
+        <w:ind w:left="5760" w:hanging="360"/>
+      </w:pPr>
+      <w:rPr>
+        <w:rFonts w:ascii="Courier New" w:hAnsi="Courier New" w:cs="Courier New" w:hint="default"/>
+      </w:rPr>
+    </w:lvl>
+    <w:lvl w:ilvl="8">
+      <w:start w:val="1"/>
+      <w:numFmt w:val="bullet"/>
+      <w:lvlText w:val=""/>
+      <w:lvlJc w:val="left"/>
+      <w:pPr>
+        <w:tabs>
+          <w:tab w:val="num" w:pos="3600"/>
+        </w:tabs>
+        <w:ind w:left="6480" w:hanging="360"/>
+      </w:pPr>
+      <w:rPr>
+        <w:rFonts w:ascii="Wingdings" w:hAnsi="Wingdings" w:cs="Wingdings" w:hint="default"/>
+      </w:rPr>
+    </w:lvl>
+  </w:abstractNum>
+  <w:abstractNum w:abstractNumId="2" w15:restartNumberingAfterBreak="0">
+    <w:nsid w:val="246A42C3"/>
     <w:multiLevelType w:val="multilevel"/>
     <w:tmpl w:val="FFFFFFFF"/>
     <w:lvl w:ilvl="0">
@@ -5060,128 +5170,6 @@
       <w:pPr>
         <w:tabs>
           <w:tab w:val="num" w:pos="3600"/>
-        </w:tabs>
-        <w:ind w:left="1584" w:hanging="1584"/>
-      </w:pPr>
-    </w:lvl>
-  </w:abstractNum>
-  <w:abstractNum w:abstractNumId="2" w15:restartNumberingAfterBreak="0">
-    <w:nsid w:val="26596F56"/>
-    <w:multiLevelType w:val="multilevel"/>
-    <w:tmpl w:val="FFFFFFFF"/>
-    <w:lvl w:ilvl="0">
-      <w:start w:val="1"/>
-      <w:numFmt w:val="decimal"/>
-      <w:pStyle w:val="Ttulo1"/>
-      <w:lvlText w:val="%1"/>
-      <w:lvlJc w:val="left"/>
-      <w:pPr>
-        <w:tabs>
-          <w:tab w:val="num" w:pos="0"/>
-        </w:tabs>
-        <w:ind w:left="432" w:hanging="432"/>
-      </w:pPr>
-    </w:lvl>
-    <w:lvl w:ilvl="1">
-      <w:start w:val="1"/>
-      <w:numFmt w:val="decimal"/>
-      <w:pStyle w:val="Ttulo2"/>
-      <w:lvlText w:val="%1.%2"/>
-      <w:lvlJc w:val="left"/>
-      <w:pPr>
-        <w:tabs>
-          <w:tab w:val="num" w:pos="0"/>
-        </w:tabs>
-        <w:ind w:left="576" w:hanging="576"/>
-      </w:pPr>
-    </w:lvl>
-    <w:lvl w:ilvl="2">
-      <w:start w:val="1"/>
-      <w:numFmt w:val="decimal"/>
-      <w:pStyle w:val="Ttulo3"/>
-      <w:lvlText w:val="%1.%2.%3"/>
-      <w:lvlJc w:val="left"/>
-      <w:pPr>
-        <w:tabs>
-          <w:tab w:val="num" w:pos="0"/>
-        </w:tabs>
-        <w:ind w:left="720" w:hanging="720"/>
-      </w:pPr>
-    </w:lvl>
-    <w:lvl w:ilvl="3">
-      <w:start w:val="1"/>
-      <w:numFmt w:val="decimal"/>
-      <w:pStyle w:val="Ttulo4"/>
-      <w:lvlText w:val="%1.%2.%3.%4"/>
-      <w:lvlJc w:val="left"/>
-      <w:pPr>
-        <w:tabs>
-          <w:tab w:val="num" w:pos="0"/>
-        </w:tabs>
-        <w:ind w:left="864" w:hanging="864"/>
-      </w:pPr>
-    </w:lvl>
-    <w:lvl w:ilvl="4">
-      <w:start w:val="1"/>
-      <w:numFmt w:val="decimal"/>
-      <w:pStyle w:val="Ttulo5"/>
-      <w:lvlText w:val="%1.%2.%3.%4.%5"/>
-      <w:lvlJc w:val="left"/>
-      <w:pPr>
-        <w:tabs>
-          <w:tab w:val="num" w:pos="0"/>
-        </w:tabs>
-        <w:ind w:left="1008" w:hanging="1008"/>
-      </w:pPr>
-    </w:lvl>
-    <w:lvl w:ilvl="5">
-      <w:start w:val="1"/>
-      <w:numFmt w:val="decimal"/>
-      <w:pStyle w:val="Ttulo6"/>
-      <w:lvlText w:val="%1.%2.%3.%4.%5.%6"/>
-      <w:lvlJc w:val="left"/>
-      <w:pPr>
-        <w:tabs>
-          <w:tab w:val="num" w:pos="0"/>
-        </w:tabs>
-        <w:ind w:left="1152" w:hanging="1152"/>
-      </w:pPr>
-    </w:lvl>
-    <w:lvl w:ilvl="6">
-      <w:start w:val="1"/>
-      <w:numFmt w:val="decimal"/>
-      <w:pStyle w:val="Ttulo7"/>
-      <w:lvlText w:val="%1.%2.%3.%4.%5.%6.%7"/>
-      <w:lvlJc w:val="left"/>
-      <w:pPr>
-        <w:tabs>
-          <w:tab w:val="num" w:pos="0"/>
-        </w:tabs>
-        <w:ind w:left="1296" w:hanging="1296"/>
-      </w:pPr>
-    </w:lvl>
-    <w:lvl w:ilvl="7">
-      <w:start w:val="1"/>
-      <w:numFmt w:val="decimal"/>
-      <w:pStyle w:val="Ttulo8"/>
-      <w:lvlText w:val="%1.%2.%3.%4.%5.%6.%7.%8"/>
-      <w:lvlJc w:val="left"/>
-      <w:pPr>
-        <w:tabs>
-          <w:tab w:val="num" w:pos="0"/>
-        </w:tabs>
-        <w:ind w:left="1440" w:hanging="1440"/>
-      </w:pPr>
-    </w:lvl>
-    <w:lvl w:ilvl="8">
-      <w:start w:val="1"/>
-      <w:numFmt w:val="decimal"/>
-      <w:pStyle w:val="Ttulo9"/>
-      <w:lvlText w:val="%1.%2.%3.%4.%5.%6.%7.%8.%9"/>
-      <w:lvlJc w:val="left"/>
-      <w:pPr>
-        <w:tabs>
-          <w:tab w:val="num" w:pos="0"/>
         </w:tabs>
         <w:ind w:left="1584" w:hanging="1584"/>
       </w:pPr>
@@ -5265,153 +5253,135 @@
     </w:lvl>
   </w:abstractNum>
   <w:abstractNum w:abstractNumId="4" w15:restartNumberingAfterBreak="0">
-    <w:nsid w:val="36FC2D76"/>
+    <w:nsid w:val="46B37E61"/>
     <w:multiLevelType w:val="multilevel"/>
     <w:tmpl w:val="FFFFFFFF"/>
     <w:lvl w:ilvl="0">
       <w:start w:val="1"/>
-      <w:numFmt w:val="bullet"/>
-      <w:lvlText w:val=""/>
+      <w:numFmt w:val="decimal"/>
+      <w:pStyle w:val="Ttulo1"/>
+      <w:lvlText w:val="%1"/>
       <w:lvlJc w:val="left"/>
       <w:pPr>
         <w:tabs>
-          <w:tab w:val="num" w:pos="720"/>
+          <w:tab w:val="num" w:pos="0"/>
         </w:tabs>
-        <w:ind w:left="720" w:hanging="360"/>
-      </w:pPr>
-      <w:rPr>
-        <w:rFonts w:ascii="Symbol" w:hAnsi="Symbol" w:cs="Symbol" w:hint="default"/>
-      </w:rPr>
+        <w:ind w:left="432" w:hanging="432"/>
+      </w:pPr>
     </w:lvl>
     <w:lvl w:ilvl="1">
       <w:start w:val="1"/>
-      <w:numFmt w:val="bullet"/>
-      <w:lvlText w:val="o"/>
+      <w:numFmt w:val="decimal"/>
+      <w:pStyle w:val="Ttulo2"/>
+      <w:lvlText w:val="%1.%2"/>
       <w:lvlJc w:val="left"/>
       <w:pPr>
         <w:tabs>
-          <w:tab w:val="num" w:pos="1080"/>
+          <w:tab w:val="num" w:pos="0"/>
         </w:tabs>
-        <w:ind w:left="1440" w:hanging="360"/>
-      </w:pPr>
-      <w:rPr>
-        <w:rFonts w:ascii="Courier New" w:hAnsi="Courier New" w:cs="Courier New" w:hint="default"/>
-      </w:rPr>
+        <w:ind w:left="576" w:hanging="576"/>
+      </w:pPr>
     </w:lvl>
     <w:lvl w:ilvl="2">
       <w:start w:val="1"/>
-      <w:numFmt w:val="bullet"/>
-      <w:lvlText w:val=""/>
+      <w:numFmt w:val="decimal"/>
+      <w:pStyle w:val="Ttulo3"/>
+      <w:lvlText w:val="%1.%2.%3"/>
       <w:lvlJc w:val="left"/>
       <w:pPr>
         <w:tabs>
-          <w:tab w:val="num" w:pos="1440"/>
+          <w:tab w:val="num" w:pos="0"/>
         </w:tabs>
-        <w:ind w:left="2160" w:hanging="360"/>
-      </w:pPr>
-      <w:rPr>
-        <w:rFonts w:ascii="Wingdings" w:hAnsi="Wingdings" w:cs="Wingdings" w:hint="default"/>
-      </w:rPr>
+        <w:ind w:left="720" w:hanging="720"/>
+      </w:pPr>
     </w:lvl>
     <w:lvl w:ilvl="3">
       <w:start w:val="1"/>
-      <w:numFmt w:val="bullet"/>
-      <w:lvlText w:val=""/>
+      <w:numFmt w:val="decimal"/>
+      <w:pStyle w:val="Ttulo4"/>
+      <w:lvlText w:val="%1.%2.%3.%4"/>
       <w:lvlJc w:val="left"/>
       <w:pPr>
         <w:tabs>
-          <w:tab w:val="num" w:pos="1800"/>
+          <w:tab w:val="num" w:pos="0"/>
         </w:tabs>
-        <w:ind w:left="2880" w:hanging="360"/>
-      </w:pPr>
-      <w:rPr>
-        <w:rFonts w:ascii="Symbol" w:hAnsi="Symbol" w:cs="Symbol" w:hint="default"/>
-      </w:rPr>
+        <w:ind w:left="864" w:hanging="864"/>
+      </w:pPr>
     </w:lvl>
     <w:lvl w:ilvl="4">
       <w:start w:val="1"/>
-      <w:numFmt w:val="bullet"/>
-      <w:lvlText w:val="o"/>
+      <w:numFmt w:val="decimal"/>
+      <w:pStyle w:val="Ttulo5"/>
+      <w:lvlText w:val="%1.%2.%3.%4.%5"/>
       <w:lvlJc w:val="left"/>
       <w:pPr>
         <w:tabs>
-          <w:tab w:val="num" w:pos="2160"/>
+          <w:tab w:val="num" w:pos="0"/>
         </w:tabs>
-        <w:ind w:left="3600" w:hanging="360"/>
-      </w:pPr>
-      <w:rPr>
-        <w:rFonts w:ascii="Courier New" w:hAnsi="Courier New" w:cs="Courier New" w:hint="default"/>
-      </w:rPr>
+        <w:ind w:left="1008" w:hanging="1008"/>
+      </w:pPr>
     </w:lvl>
     <w:lvl w:ilvl="5">
       <w:start w:val="1"/>
-      <w:numFmt w:val="bullet"/>
-      <w:lvlText w:val=""/>
+      <w:numFmt w:val="decimal"/>
+      <w:pStyle w:val="Ttulo6"/>
+      <w:lvlText w:val="%1.%2.%3.%4.%5.%6"/>
       <w:lvlJc w:val="left"/>
       <w:pPr>
         <w:tabs>
-          <w:tab w:val="num" w:pos="2520"/>
+          <w:tab w:val="num" w:pos="0"/>
         </w:tabs>
-        <w:ind w:left="4320" w:hanging="360"/>
-      </w:pPr>
-      <w:rPr>
-        <w:rFonts w:ascii="Wingdings" w:hAnsi="Wingdings" w:cs="Wingdings" w:hint="default"/>
-      </w:rPr>
+        <w:ind w:left="1152" w:hanging="1152"/>
+      </w:pPr>
     </w:lvl>
     <w:lvl w:ilvl="6">
       <w:start w:val="1"/>
-      <w:numFmt w:val="bullet"/>
-      <w:lvlText w:val=""/>
+      <w:numFmt w:val="decimal"/>
+      <w:pStyle w:val="Ttulo7"/>
+      <w:lvlText w:val="%1.%2.%3.%4.%5.%6.%7"/>
       <w:lvlJc w:val="left"/>
       <w:pPr>
         <w:tabs>
-          <w:tab w:val="num" w:pos="2880"/>
+          <w:tab w:val="num" w:pos="0"/>
         </w:tabs>
-        <w:ind w:left="5040" w:hanging="360"/>
-      </w:pPr>
-      <w:rPr>
-        <w:rFonts w:ascii="Symbol" w:hAnsi="Symbol" w:cs="Symbol" w:hint="default"/>
-      </w:rPr>
+        <w:ind w:left="1296" w:hanging="1296"/>
+      </w:pPr>
     </w:lvl>
     <w:lvl w:ilvl="7">
       <w:start w:val="1"/>
-      <w:numFmt w:val="bullet"/>
-      <w:lvlText w:val="o"/>
+      <w:numFmt w:val="decimal"/>
+      <w:pStyle w:val="Ttulo8"/>
+      <w:lvlText w:val="%1.%2.%3.%4.%5.%6.%7.%8"/>
       <w:lvlJc w:val="left"/>
       <w:pPr>
         <w:tabs>
-          <w:tab w:val="num" w:pos="3240"/>
+          <w:tab w:val="num" w:pos="0"/>
         </w:tabs>
-        <w:ind w:left="5760" w:hanging="360"/>
-      </w:pPr>
-      <w:rPr>
-        <w:rFonts w:ascii="Courier New" w:hAnsi="Courier New" w:cs="Courier New" w:hint="default"/>
-      </w:rPr>
+        <w:ind w:left="1440" w:hanging="1440"/>
+      </w:pPr>
     </w:lvl>
     <w:lvl w:ilvl="8">
       <w:start w:val="1"/>
-      <w:numFmt w:val="bullet"/>
-      <w:lvlText w:val=""/>
+      <w:numFmt w:val="decimal"/>
+      <w:pStyle w:val="Ttulo9"/>
+      <w:lvlText w:val="%1.%2.%3.%4.%5.%6.%7.%8.%9"/>
       <w:lvlJc w:val="left"/>
       <w:pPr>
         <w:tabs>
-          <w:tab w:val="num" w:pos="3600"/>
+          <w:tab w:val="num" w:pos="0"/>
         </w:tabs>
-        <w:ind w:left="6480" w:hanging="360"/>
-      </w:pPr>
-      <w:rPr>
-        <w:rFonts w:ascii="Wingdings" w:hAnsi="Wingdings" w:cs="Wingdings" w:hint="default"/>
-      </w:rPr>
+        <w:ind w:left="1584" w:hanging="1584"/>
+      </w:pPr>
     </w:lvl>
   </w:abstractNum>
   <w:num w:numId="1">
+    <w:abstractNumId w:val="4"/>
+  </w:num>
+  <w:num w:numId="2">
     <w:abstractNumId w:val="2"/>
   </w:num>
-  <w:num w:numId="2">
+  <w:num w:numId="3">
     <w:abstractNumId w:val="1"/>
-  </w:num>
-  <w:num w:numId="3">
-    <w:abstractNumId w:val="4"/>
   </w:num>
   <w:num w:numId="4">
     <w:abstractNumId w:val="3"/>
@@ -6078,14 +6048,12 @@
   </w:style>
   <w:style w:type="character" w:default="1" w:styleId="Fontepargpadro">
     <w:name w:val="Default Paragraph Font"/>
-    <w:aliases w:val="Fuente de párrafo predeter."/>
     <w:uiPriority w:val="1"/>
     <w:semiHidden/>
     <w:unhideWhenUsed/>
   </w:style>
   <w:style w:type="table" w:default="1" w:styleId="Tabelanormal">
     <w:name w:val="Normal Table"/>
-    <w:aliases w:val="Tabla normal"/>
     <w:uiPriority w:val="99"/>
     <w:semiHidden/>
     <w:unhideWhenUsed/>
@@ -6101,7 +6069,6 @@
   </w:style>
   <w:style w:type="numbering" w:default="1" w:styleId="Semlista">
     <w:name w:val="No List"/>
-    <w:aliases w:val="Sin lista"/>
     <w:uiPriority w:val="99"/>
     <w:semiHidden/>
     <w:unhideWhenUsed/>
@@ -7191,7 +7158,7 @@
     <w:basedOn w:val="Fontepargpadro"/>
     <w:uiPriority w:val="99"/>
     <w:unhideWhenUsed/>
-    <w:rsid w:val="004C0B88"/>
+    <w:rsid w:val="008C3302"/>
     <w:rPr>
       <w:color w:val="0563C1" w:themeColor="hyperlink"/>
       <w:u w:val="single"/>

</xml_diff>